<commit_message>
REPORTGEN-870: update chinese library reports
</commit_message>
<xml_diff>
--- a/CastReporting.Reporting.Core/Templates/zh-CN/Portfolio/Portfolio component library/2- Porftolio-Word-components-library.docx
+++ b/CastReporting.Reporting.Core/Templates/zh-CN/Portfolio/Portfolio component library/2- Porftolio-Word-components-library.docx
@@ -2812,27 +2812,19 @@
         <w:rPr>
           <w:color w:val="FF0000"/>
         </w:rPr>
-        <w:t xml:space="preserve"> </w:t>
-      </w:r>
-      <w:bookmarkStart w:id="1" w:name="_GoBack"/>
-      <w:bookmarkEnd w:id="1"/>
+        <w:t xml:space="preserve"> 2013, after report generated, need to edit data in </w:t>
+      </w:r>
       <w:r>
         <w:rPr>
           <w:color w:val="FF0000"/>
         </w:rPr>
-        <w:t>2013, after report generated, need to edit data in ex</w:t>
+        <w:t>excel</w:t>
       </w:r>
       <w:r>
         <w:rPr>
           <w:color w:val="FF0000"/>
         </w:rPr>
-        <w:t>c</w:t>
-      </w:r>
-      <w:r>
-        <w:rPr>
-          <w:color w:val="FF0000"/>
-        </w:rPr>
-        <w:t>el to get label of applications updated into the graph</w:t>
+        <w:t xml:space="preserve"> to get label of applications updated into the graph</w:t>
       </w:r>
       <w:r>
         <w:rPr>
@@ -3171,21 +3163,7 @@
         <w:rPr>
           <w:b/>
         </w:rPr>
-        <w:t xml:space="preserve"> (where N is an health factor id - </w:t>
-      </w:r>
-      <w:proofErr w:type="spellStart"/>
-      <w:r>
-        <w:rPr>
-          <w:b/>
-        </w:rPr>
-        <w:t>eg.</w:t>
-      </w:r>
-      <w:proofErr w:type="spellEnd"/>
-      <w:r>
-        <w:rPr>
-          <w:b/>
-        </w:rPr>
-        <w:t xml:space="preserve"> 60017)</w:t>
+        <w:t xml:space="preserve"> (where N is an health factor id - eg. 60017)</w:t>
       </w:r>
     </w:p>
     <w:p>
@@ -3308,27 +3286,7 @@
                 <w:sz w:val="20"/>
                 <w:lang w:val="fr-FR"/>
               </w:rPr>
-              <w:t xml:space="preserve">Last </w:t>
-            </w:r>
-            <w:proofErr w:type="spellStart"/>
-            <w:r>
-              <w:rPr>
-                <w:b w:val="0"/>
-                <w:bCs w:val="0"/>
-                <w:sz w:val="20"/>
-                <w:lang w:val="fr-FR"/>
-              </w:rPr>
-              <w:t>Analysis</w:t>
-            </w:r>
-            <w:proofErr w:type="spellEnd"/>
-            <w:r>
-              <w:rPr>
-                <w:b w:val="0"/>
-                <w:bCs w:val="0"/>
-                <w:sz w:val="20"/>
-                <w:lang w:val="fr-FR"/>
-              </w:rPr>
-              <w:t xml:space="preserve"> Date</w:t>
+              <w:t>Last Analysis Date</w:t>
             </w:r>
           </w:p>
         </w:tc>
@@ -3425,21 +3383,7 @@
               <w:rPr>
                 <w:sz w:val="20"/>
               </w:rPr>
-              <w:t xml:space="preserve">1 </w:t>
-            </w:r>
-            <w:proofErr w:type="spellStart"/>
-            <w:r>
-              <w:rPr>
-                <w:sz w:val="20"/>
-              </w:rPr>
-              <w:t>jan</w:t>
-            </w:r>
-            <w:proofErr w:type="spellEnd"/>
-            <w:r>
-              <w:rPr>
-                <w:sz w:val="20"/>
-              </w:rPr>
-              <w:t xml:space="preserve"> 2010</w:t>
+              <w:t>1 jan 2010</w:t>
             </w:r>
           </w:p>
         </w:tc>
@@ -3536,21 +3480,7 @@
               <w:rPr>
                 <w:sz w:val="20"/>
               </w:rPr>
-              <w:t xml:space="preserve">1 </w:t>
-            </w:r>
-            <w:proofErr w:type="spellStart"/>
-            <w:r>
-              <w:rPr>
-                <w:sz w:val="20"/>
-              </w:rPr>
-              <w:t>jan</w:t>
-            </w:r>
-            <w:proofErr w:type="spellEnd"/>
-            <w:r>
-              <w:rPr>
-                <w:sz w:val="20"/>
-              </w:rPr>
-              <w:t xml:space="preserve"> 2010</w:t>
+              <w:t>1 jan 2010</w:t>
             </w:r>
           </w:p>
         </w:tc>
@@ -3647,21 +3577,7 @@
               <w:rPr>
                 <w:sz w:val="20"/>
               </w:rPr>
-              <w:t xml:space="preserve">1 </w:t>
-            </w:r>
-            <w:proofErr w:type="spellStart"/>
-            <w:r>
-              <w:rPr>
-                <w:sz w:val="20"/>
-              </w:rPr>
-              <w:t>jan</w:t>
-            </w:r>
-            <w:proofErr w:type="spellEnd"/>
-            <w:r>
-              <w:rPr>
-                <w:sz w:val="20"/>
-              </w:rPr>
-              <w:t xml:space="preserve"> 2010</w:t>
+              <w:t>1 jan 2010</w:t>
             </w:r>
           </w:p>
         </w:tc>
@@ -3758,21 +3674,7 @@
               <w:rPr>
                 <w:sz w:val="20"/>
               </w:rPr>
-              <w:t xml:space="preserve">1 </w:t>
-            </w:r>
-            <w:proofErr w:type="spellStart"/>
-            <w:r>
-              <w:rPr>
-                <w:sz w:val="20"/>
-              </w:rPr>
-              <w:t>jan</w:t>
-            </w:r>
-            <w:proofErr w:type="spellEnd"/>
-            <w:r>
-              <w:rPr>
-                <w:sz w:val="20"/>
-              </w:rPr>
-              <w:t xml:space="preserve"> 2010</w:t>
+              <w:t>1 jan 2010</w:t>
             </w:r>
           </w:p>
         </w:tc>
@@ -3869,21 +3771,7 @@
               <w:rPr>
                 <w:sz w:val="20"/>
               </w:rPr>
-              <w:t xml:space="preserve">1 </w:t>
-            </w:r>
-            <w:proofErr w:type="spellStart"/>
-            <w:r>
-              <w:rPr>
-                <w:sz w:val="20"/>
-              </w:rPr>
-              <w:t>jan</w:t>
-            </w:r>
-            <w:proofErr w:type="spellEnd"/>
-            <w:r>
-              <w:rPr>
-                <w:sz w:val="20"/>
-              </w:rPr>
-              <w:t xml:space="preserve"> 2010</w:t>
+              <w:t>1 jan 2010</w:t>
             </w:r>
           </w:p>
         </w:tc>
@@ -3981,7 +3869,31 @@
         <w:rPr>
           <w:lang w:val="en-US"/>
         </w:rPr>
-        <w:t>SLA=X Y where X is corresponding to the 2% and Y is corresponding to the 5% in the formula below</w:t>
+        <w:t xml:space="preserve">SLA=X Y where X is corresponding to the </w:t>
+      </w:r>
+      <w:r>
+        <w:rPr>
+          <w:lang w:val="en-US"/>
+        </w:rPr>
+        <w:t>a</w:t>
+      </w:r>
+      <w:r>
+        <w:rPr>
+          <w:lang w:val="en-US"/>
+        </w:rPr>
+        <w:t xml:space="preserve">% and Y is corresponding to the </w:t>
+      </w:r>
+      <w:r>
+        <w:rPr>
+          <w:lang w:val="en-US"/>
+        </w:rPr>
+        <w:t>b</w:t>
+      </w:r>
+      <w:r>
+        <w:rPr>
+          <w:lang w:val="en-US"/>
+        </w:rPr>
+        <w:t>% in the formula below</w:t>
       </w:r>
     </w:p>
     <w:p>
@@ -4022,7 +3934,19 @@
         <w:rPr>
           <w:lang w:val="en-US"/>
         </w:rPr>
-        <w:t>Good if % difference between Target and Actual is less than 2%</w:t>
+        <w:t xml:space="preserve">Good if % difference between Target and Actual is less than </w:t>
+      </w:r>
+      <w:r>
+        <w:rPr>
+          <w:lang w:val="en-US"/>
+        </w:rPr>
+        <w:t>a</w:t>
+      </w:r>
+      <w:r>
+        <w:rPr>
+          <w:lang w:val="en-US"/>
+        </w:rPr>
+        <w:t>%</w:t>
       </w:r>
     </w:p>
     <w:p>
@@ -4040,7 +3964,31 @@
         <w:rPr>
           <w:lang w:val="en-US"/>
         </w:rPr>
-        <w:t>Acceptable if &amp; difference between Target and Actual is between 2% and 5%</w:t>
+        <w:t xml:space="preserve">Acceptable if &amp; difference between Target and Actual is between </w:t>
+      </w:r>
+      <w:r>
+        <w:rPr>
+          <w:lang w:val="en-US"/>
+        </w:rPr>
+        <w:t>a</w:t>
+      </w:r>
+      <w:r>
+        <w:rPr>
+          <w:lang w:val="en-US"/>
+        </w:rPr>
+        <w:t xml:space="preserve">% and </w:t>
+      </w:r>
+      <w:r>
+        <w:rPr>
+          <w:lang w:val="en-US"/>
+        </w:rPr>
+        <w:t>b</w:t>
+      </w:r>
+      <w:r>
+        <w:rPr>
+          <w:lang w:val="en-US"/>
+        </w:rPr>
+        <w:t>%</w:t>
       </w:r>
     </w:p>
     <w:p>
@@ -4058,7 +4006,21 @@
         <w:rPr>
           <w:lang w:val="en-US"/>
         </w:rPr>
-        <w:t>Poor if % difference between Target and Actual is greater than 5%</w:t>
+        <w:t xml:space="preserve">Poor if % difference between Target and Actual is greater than </w:t>
+      </w:r>
+      <w:r>
+        <w:rPr>
+          <w:lang w:val="en-US"/>
+        </w:rPr>
+        <w:t>b</w:t>
+      </w:r>
+      <w:bookmarkStart w:id="1" w:name="_GoBack"/>
+      <w:bookmarkEnd w:id="1"/>
+      <w:r>
+        <w:rPr>
+          <w:lang w:val="en-US"/>
+        </w:rPr>
+        <w:t>%</w:t>
       </w:r>
     </w:p>
     <w:p>
@@ -4172,31 +4134,13 @@
               </w:rPr>
               <w:t xml:space="preserve">Application </w:t>
             </w:r>
-            <w:proofErr w:type="spellStart"/>
             <w:r>
               <w:rPr>
                 <w:sz w:val="20"/>
                 <w:lang w:val="fr-FR"/>
               </w:rPr>
-              <w:t>Quality</w:t>
-            </w:r>
-            <w:proofErr w:type="spellEnd"/>
-            <w:r>
-              <w:rPr>
-                <w:sz w:val="20"/>
-                <w:lang w:val="fr-FR"/>
-              </w:rPr>
-              <w:t xml:space="preserve"> </w:t>
-            </w:r>
-            <w:proofErr w:type="spellStart"/>
-            <w:r>
-              <w:rPr>
-                <w:sz w:val="20"/>
-                <w:lang w:val="fr-FR"/>
-              </w:rPr>
-              <w:t>Measure</w:t>
-            </w:r>
-            <w:proofErr w:type="spellEnd"/>
+              <w:t>Quality Measure</w:t>
+            </w:r>
           </w:p>
         </w:tc>
         <w:tc>
@@ -4289,19 +4233,8 @@
                 <w:sz w:val="20"/>
                 <w:lang w:val="fr-FR"/>
               </w:rPr>
-              <w:t xml:space="preserve">SLA </w:t>
-            </w:r>
-            <w:proofErr w:type="spellStart"/>
-            <w:r>
-              <w:rPr>
-                <w:b w:val="0"/>
-                <w:bCs w:val="0"/>
-                <w:sz w:val="20"/>
-                <w:lang w:val="fr-FR"/>
-              </w:rPr>
-              <w:t>Assesment</w:t>
-            </w:r>
-            <w:proofErr w:type="spellEnd"/>
+              <w:t>SLA Assesment</w:t>
+            </w:r>
           </w:p>
         </w:tc>
       </w:tr>
@@ -4776,14 +4709,12 @@
                 <w:sz w:val="20"/>
               </w:rPr>
             </w:pPr>
-            <w:proofErr w:type="spellStart"/>
             <w:r>
               <w:rPr>
                 <w:sz w:val="20"/>
               </w:rPr>
               <w:t>Transferrability</w:t>
             </w:r>
-            <w:proofErr w:type="spellEnd"/>
           </w:p>
         </w:tc>
         <w:tc>
@@ -5197,6 +5128,993 @@
         <w:tc>
           <w:tcPr>
             <w:tcW w:w="2555" w:type="dxa"/>
+          </w:tcPr>
+          <w:p>
+            <w:pPr>
+              <w:spacing w:after="0"/>
+              <w:jc w:val="center"/>
+              <w:cnfStyle w:val="000000000000" w:firstRow="0" w:lastRow="0" w:firstColumn="0" w:lastColumn="0" w:oddVBand="0" w:evenVBand="0" w:oddHBand="0" w:evenHBand="0" w:firstRowFirstColumn="0" w:firstRowLastColumn="0" w:lastRowFirstColumn="0" w:lastRowLastColumn="0"/>
+              <w:rPr>
+                <w:sz w:val="20"/>
+              </w:rPr>
+            </w:pPr>
+            <w:r>
+              <w:rPr>
+                <w:sz w:val="20"/>
+              </w:rPr>
+              <w:t>Good</w:t>
+            </w:r>
+          </w:p>
+        </w:tc>
+      </w:tr>
+    </w:tbl>
+    <w:p>
+      <w:pPr>
+        <w:pStyle w:val="Heading3"/>
+        <w:rPr>
+          <w:b/>
+          <w:szCs w:val="28"/>
+          <w:u w:val="single"/>
+        </w:rPr>
+      </w:pPr>
+      <w:r>
+        <w:rPr>
+          <w:b/>
+          <w:szCs w:val="28"/>
+          <w:u w:val="single"/>
+        </w:rPr>
+        <w:t>Generic SLA view</w:t>
+      </w:r>
+      <w:r>
+        <w:rPr>
+          <w:b/>
+          <w:color w:val="FF0000"/>
+          <w:sz w:val="32"/>
+          <w:szCs w:val="36"/>
+        </w:rPr>
+        <w:tab/>
+      </w:r>
+      <w:r>
+        <w:rPr>
+          <w:b/>
+          <w:color w:val="FF0000"/>
+          <w:sz w:val="32"/>
+          <w:szCs w:val="36"/>
+        </w:rPr>
+        <w:tab/>
+      </w:r>
+      <w:r>
+        <w:rPr>
+          <w:b/>
+          <w:color w:val="FF0000"/>
+          <w:sz w:val="32"/>
+          <w:szCs w:val="36"/>
+        </w:rPr>
+        <w:tab/>
+      </w:r>
+      <w:r>
+        <w:rPr>
+          <w:b/>
+          <w:color w:val="FF0000"/>
+          <w:sz w:val="32"/>
+          <w:szCs w:val="36"/>
+        </w:rPr>
+        <w:tab/>
+      </w:r>
+      <w:r>
+        <w:rPr>
+          <w:b/>
+          <w:color w:val="FF0000"/>
+          <w:sz w:val="32"/>
+          <w:szCs w:val="36"/>
+        </w:rPr>
+        <w:tab/>
+      </w:r>
+      <w:r>
+        <w:rPr>
+          <w:b/>
+          <w:color w:val="FF0000"/>
+          <w:sz w:val="36"/>
+          <w:szCs w:val="40"/>
+        </w:rPr>
+        <w:t>NEW</w:t>
+      </w:r>
+    </w:p>
+    <w:p>
+      <w:pPr>
+        <w:pStyle w:val="functionnalTab"/>
+      </w:pPr>
+      <w:r>
+        <w:t xml:space="preserve">  </w:t>
+      </w:r>
+      <w:r>
+        <w:sym w:font="Wingdings" w:char="F0E0"/>
+      </w:r>
+      <w:r>
+        <w:t xml:space="preserve"> Block Name = </w:t>
+      </w:r>
+      <w:r>
+        <w:rPr>
+          <w:b/>
+          <w:lang w:val="en-US"/>
+        </w:rPr>
+        <w:t>PF_</w:t>
+      </w:r>
+      <w:r>
+        <w:rPr>
+          <w:b/>
+          <w:lang w:val="en-US"/>
+        </w:rPr>
+        <w:t>TABLE</w:t>
+      </w:r>
+      <w:r>
+        <w:rPr>
+          <w:b/>
+          <w:lang w:val="en-US"/>
+        </w:rPr>
+        <w:t>_RELEASE_PERFORMANCE</w:t>
+      </w:r>
+      <w:r>
+        <w:rPr>
+          <w:b/>
+        </w:rPr>
+        <w:br/>
+      </w:r>
+      <w:r>
+        <w:t xml:space="preserve">  </w:t>
+      </w:r>
+      <w:r>
+        <w:sym w:font="Wingdings" w:char="F0E0"/>
+      </w:r>
+      <w:r>
+        <w:t xml:space="preserve"> Options:</w:t>
+      </w:r>
+      <w:r>
+        <w:t xml:space="preserve"> </w:t>
+      </w:r>
+    </w:p>
+    <w:p>
+      <w:pPr>
+        <w:pStyle w:val="functionnalTab"/>
+        <w:numPr>
+          <w:ilvl w:val="0"/>
+          <w:numId w:val="12"/>
+        </w:numPr>
+        <w:rPr>
+          <w:lang w:val="en-US"/>
+        </w:rPr>
+      </w:pPr>
+      <w:r>
+        <w:rPr>
+          <w:lang w:val="en-US"/>
+        </w:rPr>
+        <w:t>ID=ID1|ID2|ID3… where Idx is the metric id of the quality indicator (BC, TC or QR) to assess</w:t>
+      </w:r>
+    </w:p>
+    <w:p>
+      <w:pPr>
+        <w:pStyle w:val="functionnalTab"/>
+        <w:numPr>
+          <w:ilvl w:val="0"/>
+          <w:numId w:val="12"/>
+        </w:numPr>
+        <w:rPr>
+          <w:lang w:val="en-US"/>
+        </w:rPr>
+      </w:pPr>
+      <w:r>
+        <w:rPr>
+          <w:lang w:val="en-US"/>
+        </w:rPr>
+        <w:t>TARGETS</w:t>
+      </w:r>
+      <w:r>
+        <w:rPr>
+          <w:lang w:val="en-US"/>
+        </w:rPr>
+        <w:t>=T1</w:t>
+      </w:r>
+      <w:r>
+        <w:rPr>
+          <w:lang w:val="en-US"/>
+        </w:rPr>
+        <w:t>|</w:t>
+      </w:r>
+      <w:r>
+        <w:rPr>
+          <w:lang w:val="en-US"/>
+        </w:rPr>
+        <w:t>T2</w:t>
+      </w:r>
+      <w:r>
+        <w:rPr>
+          <w:lang w:val="en-US"/>
+        </w:rPr>
+        <w:t>|</w:t>
+      </w:r>
+      <w:r>
+        <w:rPr>
+          <w:lang w:val="en-US"/>
+        </w:rPr>
+        <w:t>T3</w:t>
+      </w:r>
+      <w:r>
+        <w:rPr>
+          <w:lang w:val="en-US"/>
+        </w:rPr>
+        <w:t>… where Tx</w:t>
+      </w:r>
+      <w:r>
+        <w:rPr>
+          <w:lang w:val="en-US"/>
+        </w:rPr>
+        <w:t xml:space="preserve"> is a target to fix regarding each line</w:t>
+      </w:r>
+      <w:r>
+        <w:rPr>
+          <w:lang w:val="en-US"/>
+        </w:rPr>
+        <w:t>, if only one target, it will be used for all metrics</w:t>
+      </w:r>
+    </w:p>
+    <w:p>
+      <w:pPr>
+        <w:pStyle w:val="functionnalTab"/>
+        <w:numPr>
+          <w:ilvl w:val="0"/>
+          <w:numId w:val="12"/>
+        </w:numPr>
+        <w:rPr>
+          <w:b/>
+          <w:lang w:val="en-US"/>
+        </w:rPr>
+      </w:pPr>
+      <w:r>
+        <w:rPr>
+          <w:lang w:val="en-US"/>
+        </w:rPr>
+        <w:t>SLA=X</w:t>
+      </w:r>
+      <w:r>
+        <w:rPr>
+          <w:lang w:val="en-US"/>
+        </w:rPr>
+        <w:t>|</w:t>
+      </w:r>
+      <w:r>
+        <w:rPr>
+          <w:lang w:val="en-US"/>
+        </w:rPr>
+        <w:t>Y where X is corresponding to the 2% and Y is corresponding to the 5% in the formula below</w:t>
+      </w:r>
+    </w:p>
+    <w:p>
+      <w:pPr>
+        <w:pStyle w:val="functionnalTab"/>
+        <w:rPr>
+          <w:b/>
+          <w:lang w:val="en-US"/>
+        </w:rPr>
+      </w:pPr>
+      <w:r>
+        <w:rPr>
+          <w:b/>
+          <w:lang w:val="en-US"/>
+        </w:rPr>
+        <w:t>SLA Assessment thresholds</w:t>
+      </w:r>
+      <w:r>
+        <w:rPr>
+          <w:b/>
+          <w:lang w:val="en-US"/>
+        </w:rPr>
+        <w:t xml:space="preserve"> : </w:t>
+      </w:r>
+    </w:p>
+    <w:p>
+      <w:pPr>
+        <w:pStyle w:val="functionnalTab"/>
+        <w:numPr>
+          <w:ilvl w:val="0"/>
+          <w:numId w:val="12"/>
+        </w:numPr>
+        <w:rPr>
+          <w:lang w:val="en-US"/>
+        </w:rPr>
+      </w:pPr>
+      <w:r>
+        <w:rPr>
+          <w:lang w:val="en-US"/>
+        </w:rPr>
+        <w:t>Good if % difference between Target and Actual is less than 2%</w:t>
+      </w:r>
+    </w:p>
+    <w:p>
+      <w:pPr>
+        <w:pStyle w:val="functionnalTab"/>
+        <w:numPr>
+          <w:ilvl w:val="0"/>
+          <w:numId w:val="12"/>
+        </w:numPr>
+        <w:rPr>
+          <w:lang w:val="en-US"/>
+        </w:rPr>
+      </w:pPr>
+      <w:r>
+        <w:rPr>
+          <w:lang w:val="en-US"/>
+        </w:rPr>
+        <w:t>Acceptable if &amp; difference between Target and Actual is between 2% and 5%</w:t>
+      </w:r>
+    </w:p>
+    <w:p>
+      <w:pPr>
+        <w:pStyle w:val="functionnalTab"/>
+        <w:numPr>
+          <w:ilvl w:val="0"/>
+          <w:numId w:val="12"/>
+        </w:numPr>
+        <w:rPr>
+          <w:lang w:val="en-US"/>
+        </w:rPr>
+      </w:pPr>
+      <w:r>
+        <w:rPr>
+          <w:lang w:val="en-US"/>
+        </w:rPr>
+        <w:t>Poor if % difference between Target and Actual is greater than 5%</w:t>
+      </w:r>
+    </w:p>
+    <w:p>
+      <w:pPr>
+        <w:pStyle w:val="functionnalTab"/>
+        <w:rPr>
+          <w:lang w:val="en-US"/>
+        </w:rPr>
+      </w:pPr>
+      <w:r>
+        <w:rPr>
+          <w:b/>
+          <w:lang w:val="en-US"/>
+        </w:rPr>
+        <w:t>Actual score :</w:t>
+      </w:r>
+      <w:r>
+        <w:rPr>
+          <w:lang w:val="en-US"/>
+        </w:rPr>
+        <w:t xml:space="preserve"> average score using latest snapshot data (even if snapshot date is before current quarter</w:t>
+      </w:r>
+    </w:p>
+    <w:p>
+      <w:pPr>
+        <w:pStyle w:val="functionnalTab"/>
+        <w:rPr>
+          <w:lang w:val="en-US"/>
+        </w:rPr>
+      </w:pPr>
+      <w:r>
+        <w:rPr>
+          <w:b/>
+          <w:lang w:val="en-US"/>
+        </w:rPr>
+        <w:t xml:space="preserve">Target score: </w:t>
+      </w:r>
+      <w:r>
+        <w:rPr>
+          <w:lang w:val="en-US"/>
+        </w:rPr>
+        <w:t>score to reach, to be configured as an option of the component</w:t>
+      </w:r>
+    </w:p>
+    <w:p>
+      <w:pPr>
+        <w:pStyle w:val="functionnalTab"/>
+        <w:rPr>
+          <w:lang w:val="en-US"/>
+        </w:rPr>
+      </w:pPr>
+      <w:r>
+        <w:rPr>
+          <w:b/>
+          <w:lang w:val="en-US"/>
+        </w:rPr>
+        <w:t>Score from previous quarter:</w:t>
+      </w:r>
+      <w:r>
+        <w:rPr>
+          <w:lang w:val="en-US"/>
+        </w:rPr>
+        <w:t xml:space="preserve"> average score using snapshot from previous quarter. If last snapshot date is old and previous current quarter, last snapshot date will be used also for previous quarter calculation</w:t>
+      </w:r>
+    </w:p>
+    <w:p>
+      <w:pPr>
+        <w:pStyle w:val="functionnalTab"/>
+        <w:rPr>
+          <w:b/>
+          <w:lang w:val="en-US"/>
+        </w:rPr>
+      </w:pPr>
+    </w:p>
+    <w:tbl>
+      <w:tblPr>
+        <w:tblStyle w:val="GridTable5Dark-Accent3"/>
+        <w:tblW w:w="0" w:type="auto"/>
+        <w:tblLook w:val="04A0" w:firstRow="1" w:lastRow="0" w:firstColumn="1" w:lastColumn="0" w:noHBand="0" w:noVBand="1"/>
+        <w:tblDescription w:val="TABLE;PF_TABLE_RELEASE_PERFORMANCE;ID=60017|66068|4554|7780,TARGETS=3.00,SLA=2|5"/>
+      </w:tblPr>
+      <w:tblGrid>
+        <w:gridCol w:w="3078"/>
+        <w:gridCol w:w="1679"/>
+        <w:gridCol w:w="1471"/>
+        <w:gridCol w:w="1530"/>
+        <w:gridCol w:w="1484"/>
+      </w:tblGrid>
+      <w:tr>
+        <w:trPr>
+          <w:cnfStyle w:val="100000000000" w:firstRow="1" w:lastRow="0" w:firstColumn="0" w:lastColumn="0" w:oddVBand="0" w:evenVBand="0" w:oddHBand="0" w:evenHBand="0" w:firstRowFirstColumn="0" w:firstRowLastColumn="0" w:lastRowFirstColumn="0" w:lastRowLastColumn="0"/>
+          <w:trHeight w:val="361"/>
+        </w:trPr>
+        <w:tc>
+          <w:tcPr>
+            <w:cnfStyle w:val="001000000000" w:firstRow="0" w:lastRow="0" w:firstColumn="1" w:lastColumn="0" w:oddVBand="0" w:evenVBand="0" w:oddHBand="0" w:evenHBand="0" w:firstRowFirstColumn="0" w:firstRowLastColumn="0" w:lastRowFirstColumn="0" w:lastRowLastColumn="0"/>
+            <w:tcW w:w="3078" w:type="dxa"/>
+          </w:tcPr>
+          <w:p>
+            <w:pPr>
+              <w:jc w:val="center"/>
+              <w:rPr>
+                <w:sz w:val="20"/>
+                <w:lang w:val="en-US"/>
+              </w:rPr>
+            </w:pPr>
+            <w:r>
+              <w:rPr>
+                <w:sz w:val="20"/>
+                <w:lang w:val="fr-FR"/>
+              </w:rPr>
+              <w:t xml:space="preserve">Application </w:t>
+            </w:r>
+            <w:r>
+              <w:rPr>
+                <w:sz w:val="20"/>
+                <w:lang w:val="fr-FR"/>
+              </w:rPr>
+              <w:t>Quality Measure</w:t>
+            </w:r>
+          </w:p>
+        </w:tc>
+        <w:tc>
+          <w:tcPr>
+            <w:tcW w:w="1679" w:type="dxa"/>
+          </w:tcPr>
+          <w:p>
+            <w:pPr>
+              <w:spacing w:after="0"/>
+              <w:jc w:val="center"/>
+              <w:cnfStyle w:val="100000000000" w:firstRow="1" w:lastRow="0" w:firstColumn="0" w:lastColumn="0" w:oddVBand="0" w:evenVBand="0" w:oddHBand="0" w:evenHBand="0" w:firstRowFirstColumn="0" w:firstRowLastColumn="0" w:lastRowFirstColumn="0" w:lastRowLastColumn="0"/>
+              <w:rPr>
+                <w:sz w:val="20"/>
+                <w:lang w:val="en-US"/>
+              </w:rPr>
+            </w:pPr>
+            <w:r>
+              <w:rPr>
+                <w:sz w:val="20"/>
+              </w:rPr>
+              <w:t>Previous Quarter</w:t>
+            </w:r>
+          </w:p>
+        </w:tc>
+        <w:tc>
+          <w:tcPr>
+            <w:tcW w:w="1471" w:type="dxa"/>
+          </w:tcPr>
+          <w:p>
+            <w:pPr>
+              <w:spacing w:after="0"/>
+              <w:jc w:val="center"/>
+              <w:cnfStyle w:val="100000000000" w:firstRow="1" w:lastRow="0" w:firstColumn="0" w:lastColumn="0" w:oddVBand="0" w:evenVBand="0" w:oddHBand="0" w:evenHBand="0" w:firstRowFirstColumn="0" w:firstRowLastColumn="0" w:lastRowFirstColumn="0" w:lastRowLastColumn="0"/>
+              <w:rPr>
+                <w:sz w:val="20"/>
+              </w:rPr>
+            </w:pPr>
+            <w:r>
+              <w:rPr>
+                <w:sz w:val="20"/>
+              </w:rPr>
+              <w:t>Target Score</w:t>
+            </w:r>
+          </w:p>
+        </w:tc>
+        <w:tc>
+          <w:tcPr>
+            <w:tcW w:w="1530" w:type="dxa"/>
+          </w:tcPr>
+          <w:p>
+            <w:pPr>
+              <w:spacing w:after="0"/>
+              <w:jc w:val="center"/>
+              <w:cnfStyle w:val="100000000000" w:firstRow="1" w:lastRow="0" w:firstColumn="0" w:lastColumn="0" w:oddVBand="0" w:evenVBand="0" w:oddHBand="0" w:evenHBand="0" w:firstRowFirstColumn="0" w:firstRowLastColumn="0" w:lastRowFirstColumn="0" w:lastRowLastColumn="0"/>
+              <w:rPr>
+                <w:b w:val="0"/>
+                <w:bCs w:val="0"/>
+                <w:sz w:val="20"/>
+              </w:rPr>
+            </w:pPr>
+            <w:r>
+              <w:rPr>
+                <w:b w:val="0"/>
+                <w:bCs w:val="0"/>
+                <w:sz w:val="20"/>
+              </w:rPr>
+              <w:t>Actual Score</w:t>
+            </w:r>
+          </w:p>
+        </w:tc>
+        <w:tc>
+          <w:tcPr>
+            <w:tcW w:w="1484" w:type="dxa"/>
+          </w:tcPr>
+          <w:p>
+            <w:pPr>
+              <w:spacing w:after="0"/>
+              <w:jc w:val="center"/>
+              <w:cnfStyle w:val="100000000000" w:firstRow="1" w:lastRow="0" w:firstColumn="0" w:lastColumn="0" w:oddVBand="0" w:evenVBand="0" w:oddHBand="0" w:evenHBand="0" w:firstRowFirstColumn="0" w:firstRowLastColumn="0" w:lastRowFirstColumn="0" w:lastRowLastColumn="0"/>
+              <w:rPr>
+                <w:b w:val="0"/>
+                <w:bCs w:val="0"/>
+                <w:sz w:val="20"/>
+              </w:rPr>
+            </w:pPr>
+            <w:r>
+              <w:rPr>
+                <w:b w:val="0"/>
+                <w:bCs w:val="0"/>
+                <w:sz w:val="20"/>
+                <w:lang w:val="fr-FR"/>
+              </w:rPr>
+              <w:t>SLA Assesment</w:t>
+            </w:r>
+          </w:p>
+        </w:tc>
+      </w:tr>
+      <w:tr>
+        <w:trPr>
+          <w:cnfStyle w:val="000000100000" w:firstRow="0" w:lastRow="0" w:firstColumn="0" w:lastColumn="0" w:oddVBand="0" w:evenVBand="0" w:oddHBand="1" w:evenHBand="0" w:firstRowFirstColumn="0" w:firstRowLastColumn="0" w:lastRowFirstColumn="0" w:lastRowLastColumn="0"/>
+          <w:trHeight w:val="313"/>
+        </w:trPr>
+        <w:tc>
+          <w:tcPr>
+            <w:cnfStyle w:val="001000000000" w:firstRow="0" w:lastRow="0" w:firstColumn="1" w:lastColumn="0" w:oddVBand="0" w:evenVBand="0" w:oddHBand="0" w:evenHBand="0" w:firstRowFirstColumn="0" w:firstRowLastColumn="0" w:lastRowFirstColumn="0" w:lastRowLastColumn="0"/>
+            <w:tcW w:w="3078" w:type="dxa"/>
+          </w:tcPr>
+          <w:p>
+            <w:pPr>
+              <w:spacing w:after="0"/>
+              <w:rPr>
+                <w:sz w:val="20"/>
+              </w:rPr>
+            </w:pPr>
+            <w:r>
+              <w:rPr>
+                <w:sz w:val="20"/>
+              </w:rPr>
+              <w:t>Total Quality Index</w:t>
+            </w:r>
+          </w:p>
+        </w:tc>
+        <w:tc>
+          <w:tcPr>
+            <w:tcW w:w="1679" w:type="dxa"/>
+          </w:tcPr>
+          <w:p>
+            <w:pPr>
+              <w:spacing w:after="0"/>
+              <w:jc w:val="center"/>
+              <w:cnfStyle w:val="000000100000" w:firstRow="0" w:lastRow="0" w:firstColumn="0" w:lastColumn="0" w:oddVBand="0" w:evenVBand="0" w:oddHBand="1" w:evenHBand="0" w:firstRowFirstColumn="0" w:firstRowLastColumn="0" w:lastRowFirstColumn="0" w:lastRowLastColumn="0"/>
+              <w:rPr>
+                <w:sz w:val="20"/>
+              </w:rPr>
+            </w:pPr>
+            <w:r>
+              <w:rPr>
+                <w:sz w:val="20"/>
+              </w:rPr>
+              <w:t>0.00</w:t>
+            </w:r>
+          </w:p>
+        </w:tc>
+        <w:tc>
+          <w:tcPr>
+            <w:tcW w:w="1471" w:type="dxa"/>
+          </w:tcPr>
+          <w:p>
+            <w:pPr>
+              <w:spacing w:after="0"/>
+              <w:jc w:val="center"/>
+              <w:cnfStyle w:val="000000100000" w:firstRow="0" w:lastRow="0" w:firstColumn="0" w:lastColumn="0" w:oddVBand="0" w:evenVBand="0" w:oddHBand="1" w:evenHBand="0" w:firstRowFirstColumn="0" w:firstRowLastColumn="0" w:lastRowFirstColumn="0" w:lastRowLastColumn="0"/>
+              <w:rPr>
+                <w:sz w:val="20"/>
+                <w:lang w:val="fr-FR"/>
+              </w:rPr>
+            </w:pPr>
+            <w:r>
+              <w:rPr>
+                <w:sz w:val="20"/>
+                <w:lang w:val="fr-FR"/>
+              </w:rPr>
+              <w:t>0.00</w:t>
+            </w:r>
+          </w:p>
+        </w:tc>
+        <w:tc>
+          <w:tcPr>
+            <w:tcW w:w="1530" w:type="dxa"/>
+          </w:tcPr>
+          <w:p>
+            <w:pPr>
+              <w:spacing w:after="0"/>
+              <w:jc w:val="center"/>
+              <w:cnfStyle w:val="000000100000" w:firstRow="0" w:lastRow="0" w:firstColumn="0" w:lastColumn="0" w:oddVBand="0" w:evenVBand="0" w:oddHBand="1" w:evenHBand="0" w:firstRowFirstColumn="0" w:firstRowLastColumn="0" w:lastRowFirstColumn="0" w:lastRowLastColumn="0"/>
+              <w:rPr>
+                <w:sz w:val="20"/>
+                <w:lang w:val="en-US"/>
+              </w:rPr>
+            </w:pPr>
+            <w:r>
+              <w:rPr>
+                <w:sz w:val="20"/>
+                <w:lang w:val="fr-FR"/>
+              </w:rPr>
+              <w:t>0.00</w:t>
+            </w:r>
+          </w:p>
+        </w:tc>
+        <w:tc>
+          <w:tcPr>
+            <w:tcW w:w="1484" w:type="dxa"/>
+          </w:tcPr>
+          <w:p>
+            <w:pPr>
+              <w:spacing w:after="0"/>
+              <w:jc w:val="center"/>
+              <w:cnfStyle w:val="000000100000" w:firstRow="0" w:lastRow="0" w:firstColumn="0" w:lastColumn="0" w:oddVBand="0" w:evenVBand="0" w:oddHBand="1" w:evenHBand="0" w:firstRowFirstColumn="0" w:firstRowLastColumn="0" w:lastRowFirstColumn="0" w:lastRowLastColumn="0"/>
+              <w:rPr>
+                <w:sz w:val="20"/>
+              </w:rPr>
+            </w:pPr>
+            <w:r>
+              <w:rPr>
+                <w:sz w:val="20"/>
+              </w:rPr>
+              <w:t>Good</w:t>
+            </w:r>
+          </w:p>
+        </w:tc>
+      </w:tr>
+      <w:tr>
+        <w:trPr>
+          <w:trHeight w:val="313"/>
+        </w:trPr>
+        <w:tc>
+          <w:tcPr>
+            <w:cnfStyle w:val="001000000000" w:firstRow="0" w:lastRow="0" w:firstColumn="1" w:lastColumn="0" w:oddVBand="0" w:evenVBand="0" w:oddHBand="0" w:evenHBand="0" w:firstRowFirstColumn="0" w:firstRowLastColumn="0" w:lastRowFirstColumn="0" w:lastRowLastColumn="0"/>
+            <w:tcW w:w="3078" w:type="dxa"/>
+          </w:tcPr>
+          <w:p>
+            <w:pPr>
+              <w:spacing w:after="0"/>
+              <w:rPr>
+                <w:sz w:val="20"/>
+              </w:rPr>
+            </w:pPr>
+            <w:r>
+              <w:rPr>
+                <w:sz w:val="20"/>
+              </w:rPr>
+              <w:t>Efficiency - Expensive Calls in Loops</w:t>
+            </w:r>
+          </w:p>
+        </w:tc>
+        <w:tc>
+          <w:tcPr>
+            <w:tcW w:w="1679" w:type="dxa"/>
+          </w:tcPr>
+          <w:p>
+            <w:pPr>
+              <w:spacing w:after="0"/>
+              <w:jc w:val="center"/>
+              <w:cnfStyle w:val="000000000000" w:firstRow="0" w:lastRow="0" w:firstColumn="0" w:lastColumn="0" w:oddVBand="0" w:evenVBand="0" w:oddHBand="0" w:evenHBand="0" w:firstRowFirstColumn="0" w:firstRowLastColumn="0" w:lastRowFirstColumn="0" w:lastRowLastColumn="0"/>
+              <w:rPr>
+                <w:sz w:val="20"/>
+              </w:rPr>
+            </w:pPr>
+            <w:r>
+              <w:rPr>
+                <w:sz w:val="20"/>
+              </w:rPr>
+              <w:t>0.00</w:t>
+            </w:r>
+          </w:p>
+        </w:tc>
+        <w:tc>
+          <w:tcPr>
+            <w:tcW w:w="1471" w:type="dxa"/>
+          </w:tcPr>
+          <w:p>
+            <w:pPr>
+              <w:spacing w:after="0"/>
+              <w:jc w:val="center"/>
+              <w:cnfStyle w:val="000000000000" w:firstRow="0" w:lastRow="0" w:firstColumn="0" w:lastColumn="0" w:oddVBand="0" w:evenVBand="0" w:oddHBand="0" w:evenHBand="0" w:firstRowFirstColumn="0" w:firstRowLastColumn="0" w:lastRowFirstColumn="0" w:lastRowLastColumn="0"/>
+              <w:rPr>
+                <w:sz w:val="20"/>
+                <w:lang w:val="fr-FR"/>
+              </w:rPr>
+            </w:pPr>
+            <w:r>
+              <w:rPr>
+                <w:sz w:val="20"/>
+                <w:lang w:val="fr-FR"/>
+              </w:rPr>
+              <w:t>0.00</w:t>
+            </w:r>
+          </w:p>
+        </w:tc>
+        <w:tc>
+          <w:tcPr>
+            <w:tcW w:w="1530" w:type="dxa"/>
+          </w:tcPr>
+          <w:p>
+            <w:pPr>
+              <w:spacing w:after="0"/>
+              <w:jc w:val="center"/>
+              <w:cnfStyle w:val="000000000000" w:firstRow="0" w:lastRow="0" w:firstColumn="0" w:lastColumn="0" w:oddVBand="0" w:evenVBand="0" w:oddHBand="0" w:evenHBand="0" w:firstRowFirstColumn="0" w:firstRowLastColumn="0" w:lastRowFirstColumn="0" w:lastRowLastColumn="0"/>
+              <w:rPr>
+                <w:sz w:val="20"/>
+                <w:lang w:val="en-US"/>
+              </w:rPr>
+            </w:pPr>
+            <w:r>
+              <w:rPr>
+                <w:sz w:val="20"/>
+                <w:lang w:val="fr-FR"/>
+              </w:rPr>
+              <w:t>0.00</w:t>
+            </w:r>
+          </w:p>
+        </w:tc>
+        <w:tc>
+          <w:tcPr>
+            <w:tcW w:w="1484" w:type="dxa"/>
+          </w:tcPr>
+          <w:p>
+            <w:pPr>
+              <w:spacing w:after="0"/>
+              <w:jc w:val="center"/>
+              <w:cnfStyle w:val="000000000000" w:firstRow="0" w:lastRow="0" w:firstColumn="0" w:lastColumn="0" w:oddVBand="0" w:evenVBand="0" w:oddHBand="0" w:evenHBand="0" w:firstRowFirstColumn="0" w:firstRowLastColumn="0" w:lastRowFirstColumn="0" w:lastRowLastColumn="0"/>
+              <w:rPr>
+                <w:sz w:val="20"/>
+              </w:rPr>
+            </w:pPr>
+            <w:r>
+              <w:rPr>
+                <w:sz w:val="20"/>
+              </w:rPr>
+              <w:t>Good</w:t>
+            </w:r>
+          </w:p>
+        </w:tc>
+      </w:tr>
+      <w:tr>
+        <w:trPr>
+          <w:cnfStyle w:val="000000100000" w:firstRow="0" w:lastRow="0" w:firstColumn="0" w:lastColumn="0" w:oddVBand="0" w:evenVBand="0" w:oddHBand="1" w:evenHBand="0" w:firstRowFirstColumn="0" w:firstRowLastColumn="0" w:lastRowFirstColumn="0" w:lastRowLastColumn="0"/>
+          <w:trHeight w:val="313"/>
+        </w:trPr>
+        <w:tc>
+          <w:tcPr>
+            <w:cnfStyle w:val="001000000000" w:firstRow="0" w:lastRow="0" w:firstColumn="1" w:lastColumn="0" w:oddVBand="0" w:evenVBand="0" w:oddHBand="0" w:evenHBand="0" w:firstRowFirstColumn="0" w:firstRowLastColumn="0" w:lastRowFirstColumn="0" w:lastRowLastColumn="0"/>
+            <w:tcW w:w="3078" w:type="dxa"/>
+          </w:tcPr>
+          <w:p>
+            <w:pPr>
+              <w:spacing w:after="0"/>
+              <w:rPr>
+                <w:sz w:val="20"/>
+              </w:rPr>
+            </w:pPr>
+            <w:r>
+              <w:rPr>
+                <w:sz w:val="20"/>
+              </w:rPr>
+              <w:t>Avoid large Classes - too many Methods (JEE) (4554)</w:t>
+            </w:r>
+          </w:p>
+        </w:tc>
+        <w:tc>
+          <w:tcPr>
+            <w:tcW w:w="1679" w:type="dxa"/>
+          </w:tcPr>
+          <w:p>
+            <w:pPr>
+              <w:spacing w:after="0"/>
+              <w:jc w:val="center"/>
+              <w:cnfStyle w:val="000000100000" w:firstRow="0" w:lastRow="0" w:firstColumn="0" w:lastColumn="0" w:oddVBand="0" w:evenVBand="0" w:oddHBand="1" w:evenHBand="0" w:firstRowFirstColumn="0" w:firstRowLastColumn="0" w:lastRowFirstColumn="0" w:lastRowLastColumn="0"/>
+              <w:rPr>
+                <w:sz w:val="20"/>
+              </w:rPr>
+            </w:pPr>
+            <w:r>
+              <w:rPr>
+                <w:sz w:val="20"/>
+              </w:rPr>
+              <w:t>0.00</w:t>
+            </w:r>
+          </w:p>
+        </w:tc>
+        <w:tc>
+          <w:tcPr>
+            <w:tcW w:w="1471" w:type="dxa"/>
+          </w:tcPr>
+          <w:p>
+            <w:pPr>
+              <w:spacing w:after="0"/>
+              <w:jc w:val="center"/>
+              <w:cnfStyle w:val="000000100000" w:firstRow="0" w:lastRow="0" w:firstColumn="0" w:lastColumn="0" w:oddVBand="0" w:evenVBand="0" w:oddHBand="1" w:evenHBand="0" w:firstRowFirstColumn="0" w:firstRowLastColumn="0" w:lastRowFirstColumn="0" w:lastRowLastColumn="0"/>
+              <w:rPr>
+                <w:sz w:val="20"/>
+                <w:lang w:val="fr-FR"/>
+              </w:rPr>
+            </w:pPr>
+            <w:r>
+              <w:rPr>
+                <w:sz w:val="20"/>
+                <w:lang w:val="fr-FR"/>
+              </w:rPr>
+              <w:t>0.00</w:t>
+            </w:r>
+          </w:p>
+        </w:tc>
+        <w:tc>
+          <w:tcPr>
+            <w:tcW w:w="1530" w:type="dxa"/>
+          </w:tcPr>
+          <w:p>
+            <w:pPr>
+              <w:spacing w:after="0"/>
+              <w:jc w:val="center"/>
+              <w:cnfStyle w:val="000000100000" w:firstRow="0" w:lastRow="0" w:firstColumn="0" w:lastColumn="0" w:oddVBand="0" w:evenVBand="0" w:oddHBand="1" w:evenHBand="0" w:firstRowFirstColumn="0" w:firstRowLastColumn="0" w:lastRowFirstColumn="0" w:lastRowLastColumn="0"/>
+              <w:rPr>
+                <w:sz w:val="20"/>
+                <w:lang w:val="en-US"/>
+              </w:rPr>
+            </w:pPr>
+            <w:r>
+              <w:rPr>
+                <w:sz w:val="20"/>
+                <w:lang w:val="fr-FR"/>
+              </w:rPr>
+              <w:t>0.00</w:t>
+            </w:r>
+          </w:p>
+        </w:tc>
+        <w:tc>
+          <w:tcPr>
+            <w:tcW w:w="1484" w:type="dxa"/>
+          </w:tcPr>
+          <w:p>
+            <w:pPr>
+              <w:spacing w:after="0"/>
+              <w:jc w:val="center"/>
+              <w:cnfStyle w:val="000000100000" w:firstRow="0" w:lastRow="0" w:firstColumn="0" w:lastColumn="0" w:oddVBand="0" w:evenVBand="0" w:oddHBand="1" w:evenHBand="0" w:firstRowFirstColumn="0" w:firstRowLastColumn="0" w:lastRowFirstColumn="0" w:lastRowLastColumn="0"/>
+              <w:rPr>
+                <w:sz w:val="20"/>
+              </w:rPr>
+            </w:pPr>
+            <w:r>
+              <w:rPr>
+                <w:sz w:val="20"/>
+              </w:rPr>
+              <w:t>Good</w:t>
+            </w:r>
+          </w:p>
+        </w:tc>
+      </w:tr>
+      <w:tr>
+        <w:trPr>
+          <w:trHeight w:val="313"/>
+        </w:trPr>
+        <w:tc>
+          <w:tcPr>
+            <w:cnfStyle w:val="001000000000" w:firstRow="0" w:lastRow="0" w:firstColumn="1" w:lastColumn="0" w:oddVBand="0" w:evenVBand="0" w:oddHBand="0" w:evenHBand="0" w:firstRowFirstColumn="0" w:firstRowLastColumn="0" w:lastRowFirstColumn="0" w:lastRowLastColumn="0"/>
+            <w:tcW w:w="3078" w:type="dxa"/>
+          </w:tcPr>
+          <w:p>
+            <w:pPr>
+              <w:spacing w:after="0"/>
+              <w:rPr>
+                <w:sz w:val="20"/>
+              </w:rPr>
+            </w:pPr>
+            <w:r>
+              <w:rPr>
+                <w:sz w:val="20"/>
+              </w:rPr>
+              <w:t>Avoid Classes with a very low comment/code ratio (7780)</w:t>
+            </w:r>
+          </w:p>
+        </w:tc>
+        <w:tc>
+          <w:tcPr>
+            <w:tcW w:w="1679" w:type="dxa"/>
+          </w:tcPr>
+          <w:p>
+            <w:pPr>
+              <w:spacing w:after="0"/>
+              <w:jc w:val="center"/>
+              <w:cnfStyle w:val="000000000000" w:firstRow="0" w:lastRow="0" w:firstColumn="0" w:lastColumn="0" w:oddVBand="0" w:evenVBand="0" w:oddHBand="0" w:evenHBand="0" w:firstRowFirstColumn="0" w:firstRowLastColumn="0" w:lastRowFirstColumn="0" w:lastRowLastColumn="0"/>
+              <w:rPr>
+                <w:sz w:val="20"/>
+              </w:rPr>
+            </w:pPr>
+            <w:r>
+              <w:rPr>
+                <w:sz w:val="20"/>
+              </w:rPr>
+              <w:t>0.00</w:t>
+            </w:r>
+          </w:p>
+        </w:tc>
+        <w:tc>
+          <w:tcPr>
+            <w:tcW w:w="1471" w:type="dxa"/>
+          </w:tcPr>
+          <w:p>
+            <w:pPr>
+              <w:spacing w:after="0"/>
+              <w:jc w:val="center"/>
+              <w:cnfStyle w:val="000000000000" w:firstRow="0" w:lastRow="0" w:firstColumn="0" w:lastColumn="0" w:oddVBand="0" w:evenVBand="0" w:oddHBand="0" w:evenHBand="0" w:firstRowFirstColumn="0" w:firstRowLastColumn="0" w:lastRowFirstColumn="0" w:lastRowLastColumn="0"/>
+              <w:rPr>
+                <w:sz w:val="20"/>
+                <w:lang w:val="fr-FR"/>
+              </w:rPr>
+            </w:pPr>
+            <w:r>
+              <w:rPr>
+                <w:sz w:val="20"/>
+                <w:lang w:val="fr-FR"/>
+              </w:rPr>
+              <w:t>0.00</w:t>
+            </w:r>
+          </w:p>
+        </w:tc>
+        <w:tc>
+          <w:tcPr>
+            <w:tcW w:w="1530" w:type="dxa"/>
+          </w:tcPr>
+          <w:p>
+            <w:pPr>
+              <w:spacing w:after="0"/>
+              <w:jc w:val="center"/>
+              <w:cnfStyle w:val="000000000000" w:firstRow="0" w:lastRow="0" w:firstColumn="0" w:lastColumn="0" w:oddVBand="0" w:evenVBand="0" w:oddHBand="0" w:evenHBand="0" w:firstRowFirstColumn="0" w:firstRowLastColumn="0" w:lastRowFirstColumn="0" w:lastRowLastColumn="0"/>
+              <w:rPr>
+                <w:sz w:val="20"/>
+                <w:lang w:val="en-US"/>
+              </w:rPr>
+            </w:pPr>
+            <w:r>
+              <w:rPr>
+                <w:sz w:val="20"/>
+                <w:lang w:val="fr-FR"/>
+              </w:rPr>
+              <w:t>0.00</w:t>
+            </w:r>
+          </w:p>
+        </w:tc>
+        <w:tc>
+          <w:tcPr>
+            <w:tcW w:w="1484" w:type="dxa"/>
           </w:tcPr>
           <w:p>
             <w:pPr>
@@ -5318,21 +6236,12 @@
                 <w:lang w:val="en-US"/>
               </w:rPr>
             </w:pPr>
-            <w:proofErr w:type="spellStart"/>
             <w:r>
               <w:rPr>
                 <w:sz w:val="20"/>
                 <w:lang w:val="fr-FR"/>
               </w:rPr>
-              <w:t>Ignored</w:t>
-            </w:r>
-            <w:proofErr w:type="spellEnd"/>
-            <w:r>
-              <w:rPr>
-                <w:sz w:val="20"/>
-                <w:lang w:val="fr-FR"/>
-              </w:rPr>
-              <w:t xml:space="preserve"> Apps</w:t>
+              <w:t>Ignored Apps</w:t>
             </w:r>
           </w:p>
         </w:tc>
@@ -5491,6 +6400,7 @@
               <w:rPr>
                 <w:sz w:val="20"/>
               </w:rPr>
+              <w:lastRenderedPageBreak/>
               <w:t>App</w:t>
             </w:r>
             <w:r>
@@ -5569,21 +6479,12 @@
                 <w:lang w:val="en-US"/>
               </w:rPr>
             </w:pPr>
-            <w:proofErr w:type="spellStart"/>
             <w:r>
               <w:rPr>
                 <w:sz w:val="20"/>
                 <w:lang w:val="fr-FR"/>
               </w:rPr>
-              <w:t>Ignored</w:t>
-            </w:r>
-            <w:proofErr w:type="spellEnd"/>
-            <w:r>
-              <w:rPr>
-                <w:sz w:val="20"/>
-                <w:lang w:val="fr-FR"/>
-              </w:rPr>
-              <w:t xml:space="preserve"> Snapshots</w:t>
+              <w:t>Ignored Snapshots</w:t>
             </w:r>
           </w:p>
         </w:tc>
@@ -5622,16 +6523,8 @@
               <w:rPr>
                 <w:sz w:val="20"/>
               </w:rPr>
-              <w:t xml:space="preserve"> </w:t>
-            </w:r>
-            <w:proofErr w:type="spellStart"/>
-            <w:r>
-              <w:rPr>
-                <w:sz w:val="20"/>
-              </w:rPr>
-              <w:t>href</w:t>
-            </w:r>
-            <w:proofErr w:type="spellEnd"/>
+              <w:t xml:space="preserve"> href</w:t>
+            </w:r>
           </w:p>
         </w:tc>
       </w:tr>
@@ -5669,16 +6562,8 @@
               <w:rPr>
                 <w:sz w:val="20"/>
               </w:rPr>
-              <w:t xml:space="preserve"> </w:t>
-            </w:r>
-            <w:proofErr w:type="spellStart"/>
-            <w:r>
-              <w:rPr>
-                <w:sz w:val="20"/>
-              </w:rPr>
-              <w:t>herf</w:t>
-            </w:r>
-            <w:proofErr w:type="spellEnd"/>
+              <w:t xml:space="preserve"> herf</w:t>
+            </w:r>
           </w:p>
         </w:tc>
       </w:tr>
@@ -5716,16 +6601,8 @@
               <w:rPr>
                 <w:sz w:val="20"/>
               </w:rPr>
-              <w:t xml:space="preserve"> </w:t>
-            </w:r>
-            <w:proofErr w:type="spellStart"/>
-            <w:r>
-              <w:rPr>
-                <w:sz w:val="20"/>
-              </w:rPr>
-              <w:t>herf</w:t>
-            </w:r>
-            <w:proofErr w:type="spellEnd"/>
+              <w:t xml:space="preserve"> herf</w:t>
+            </w:r>
           </w:p>
         </w:tc>
       </w:tr>
@@ -5763,16 +6640,8 @@
               <w:rPr>
                 <w:sz w:val="20"/>
               </w:rPr>
-              <w:t xml:space="preserve"> </w:t>
-            </w:r>
-            <w:proofErr w:type="spellStart"/>
-            <w:r>
-              <w:rPr>
-                <w:sz w:val="20"/>
-              </w:rPr>
-              <w:t>herf</w:t>
-            </w:r>
-            <w:proofErr w:type="spellEnd"/>
+              <w:t xml:space="preserve"> herf</w:t>
+            </w:r>
           </w:p>
         </w:tc>
       </w:tr>
@@ -5810,16 +6679,8 @@
               <w:rPr>
                 <w:sz w:val="20"/>
               </w:rPr>
-              <w:t xml:space="preserve"> </w:t>
-            </w:r>
-            <w:proofErr w:type="spellStart"/>
-            <w:r>
-              <w:rPr>
-                <w:sz w:val="20"/>
-              </w:rPr>
-              <w:t>herf</w:t>
-            </w:r>
-            <w:proofErr w:type="spellEnd"/>
+              <w:t xml:space="preserve"> herf</w:t>
+            </w:r>
           </w:p>
         </w:tc>
       </w:tr>
@@ -6256,7 +7117,6 @@
                 <w:lang w:val="en-US"/>
               </w:rPr>
             </w:pPr>
-            <w:proofErr w:type="spellStart"/>
             <w:r>
               <w:rPr>
                 <w:sz w:val="18"/>
@@ -6264,7 +7124,6 @@
               </w:rPr>
               <w:t>ProgrammingPractices</w:t>
             </w:r>
-            <w:proofErr w:type="spellEnd"/>
           </w:p>
         </w:tc>
         <w:tc>
@@ -6304,7 +7163,6 @@
                 <w:lang w:val="en-US"/>
               </w:rPr>
             </w:pPr>
-            <w:proofErr w:type="spellStart"/>
             <w:r>
               <w:rPr>
                 <w:sz w:val="18"/>
@@ -6312,7 +7170,6 @@
               </w:rPr>
               <w:t>ArchitecturalDesign</w:t>
             </w:r>
-            <w:proofErr w:type="spellEnd"/>
           </w:p>
         </w:tc>
         <w:tc>
@@ -6401,7 +7258,6 @@
                 <w:lang w:val="en-US"/>
               </w:rPr>
             </w:pPr>
-            <w:proofErr w:type="spellStart"/>
             <w:r>
               <w:rPr>
                 <w:sz w:val="18"/>
@@ -6409,7 +7265,6 @@
               </w:rPr>
               <w:t>SEIMaintainability</w:t>
             </w:r>
-            <w:proofErr w:type="spellEnd"/>
           </w:p>
         </w:tc>
         <w:tc>
@@ -6452,7 +7307,6 @@
                 <w:lang w:val="en-US"/>
               </w:rPr>
             </w:pPr>
-            <w:proofErr w:type="spellStart"/>
             <w:r>
               <w:rPr>
                 <w:sz w:val="18"/>
@@ -6460,7 +7314,6 @@
               </w:rPr>
               <w:t>CostComplexityDistribution</w:t>
             </w:r>
-            <w:proofErr w:type="spellEnd"/>
           </w:p>
         </w:tc>
         <w:tc>
@@ -6500,7 +7353,6 @@
                 <w:lang w:val="en-US"/>
               </w:rPr>
             </w:pPr>
-            <w:proofErr w:type="spellStart"/>
             <w:r>
               <w:rPr>
                 <w:sz w:val="18"/>
@@ -6508,7 +7360,6 @@
               </w:rPr>
               <w:t>CyclomaticComplexityDistribution</w:t>
             </w:r>
-            <w:proofErr w:type="spellEnd"/>
           </w:p>
         </w:tc>
         <w:tc>
@@ -6551,7 +7402,6 @@
                 <w:lang w:val="en-US"/>
               </w:rPr>
             </w:pPr>
-            <w:proofErr w:type="spellStart"/>
             <w:r>
               <w:rPr>
                 <w:sz w:val="18"/>
@@ -6559,7 +7409,6 @@
               </w:rPr>
               <w:t>OOComplexityDistribution</w:t>
             </w:r>
-            <w:proofErr w:type="spellEnd"/>
           </w:p>
         </w:tc>
         <w:tc>
@@ -6599,7 +7448,6 @@
                 <w:lang w:val="en-US"/>
               </w:rPr>
             </w:pPr>
-            <w:proofErr w:type="spellStart"/>
             <w:r>
               <w:rPr>
                 <w:sz w:val="18"/>
@@ -6607,7 +7455,6 @@
               </w:rPr>
               <w:t>SQLComplexityDistribution</w:t>
             </w:r>
-            <w:proofErr w:type="spellEnd"/>
           </w:p>
         </w:tc>
         <w:tc>
@@ -6650,7 +7497,6 @@
                 <w:lang w:val="en-US"/>
               </w:rPr>
             </w:pPr>
-            <w:proofErr w:type="spellStart"/>
             <w:r>
               <w:rPr>
                 <w:sz w:val="18"/>
@@ -6658,7 +7504,6 @@
               </w:rPr>
               <w:t>CouplingDistribution</w:t>
             </w:r>
-            <w:proofErr w:type="spellEnd"/>
           </w:p>
         </w:tc>
         <w:tc>
@@ -6698,7 +7543,6 @@
                 <w:lang w:val="en-US"/>
               </w:rPr>
             </w:pPr>
-            <w:proofErr w:type="spellStart"/>
             <w:r>
               <w:rPr>
                 <w:sz w:val="18"/>
@@ -6706,7 +7550,6 @@
               </w:rPr>
               <w:t>ClassFanOutDistribution</w:t>
             </w:r>
-            <w:proofErr w:type="spellEnd"/>
           </w:p>
         </w:tc>
         <w:tc>
@@ -6749,16 +7592,13 @@
                 <w:lang w:val="en-US"/>
               </w:rPr>
             </w:pPr>
-            <w:proofErr w:type="spellStart"/>
             <w:r>
               <w:rPr>
                 <w:sz w:val="18"/>
                 <w:lang w:val="en-US"/>
               </w:rPr>
-              <w:lastRenderedPageBreak/>
               <w:t>ClassFanInDistribution</w:t>
             </w:r>
-            <w:proofErr w:type="spellEnd"/>
           </w:p>
         </w:tc>
         <w:tc>
@@ -6798,7 +7638,6 @@
                 <w:lang w:val="en-US"/>
               </w:rPr>
             </w:pPr>
-            <w:proofErr w:type="spellStart"/>
             <w:r>
               <w:rPr>
                 <w:sz w:val="18"/>
@@ -6806,7 +7645,6 @@
               </w:rPr>
               <w:t>SizeDistribution</w:t>
             </w:r>
-            <w:proofErr w:type="spellEnd"/>
           </w:p>
         </w:tc>
         <w:tc>
@@ -8581,6 +9419,7 @@
     <w:lsdException w:name="HTML Sample" w:semiHidden="1" w:unhideWhenUsed="1"/>
     <w:lsdException w:name="HTML Typewriter" w:semiHidden="1" w:unhideWhenUsed="1"/>
     <w:lsdException w:name="HTML Variable" w:semiHidden="1" w:unhideWhenUsed="1"/>
+    <w:lsdException w:name="Normal Table" w:semiHidden="1" w:unhideWhenUsed="1"/>
     <w:lsdException w:name="annotation subject" w:semiHidden="1" w:unhideWhenUsed="1"/>
     <w:lsdException w:name="No List" w:semiHidden="1" w:unhideWhenUsed="1"/>
     <w:lsdException w:name="Outline List 1" w:semiHidden="1" w:unhideWhenUsed="1"/>
@@ -8627,8 +9466,10 @@
     <w:lsdException w:name="Table Subtle 2" w:semiHidden="1" w:unhideWhenUsed="1"/>
     <w:lsdException w:name="Table Web 1" w:semiHidden="1" w:unhideWhenUsed="1"/>
     <w:lsdException w:name="Table Web 2" w:semiHidden="1" w:unhideWhenUsed="1"/>
+    <w:lsdException w:name="Table Web 3" w:semiHidden="1" w:unhideWhenUsed="1"/>
     <w:lsdException w:name="Balloon Text" w:semiHidden="1" w:unhideWhenUsed="1"/>
     <w:lsdException w:name="Table Grid" w:uiPriority="0"/>
+    <w:lsdException w:name="Table Theme" w:semiHidden="1" w:unhideWhenUsed="1"/>
     <w:lsdException w:name="Placeholder Text" w:semiHidden="1"/>
     <w:lsdException w:name="No Spacing" w:uiPriority="1" w:qFormat="1"/>
     <w:lsdException w:name="Light Shading" w:uiPriority="60"/>
@@ -13848,7 +14689,7 @@
 </file>
 
 <file path=customXml/itemProps1.xml><?xml version="1.0" encoding="utf-8"?>
-<ds:datastoreItem xmlns:ds="http://schemas.openxmlformats.org/officeDocument/2006/customXml" ds:itemID="{09DDDE64-400F-409C-984B-B00BFD29D869}">
+<ds:datastoreItem xmlns:ds="http://schemas.openxmlformats.org/officeDocument/2006/customXml" ds:itemID="{08BAE713-D734-4A0B-B004-90D6D3ED5C7B}">
   <ds:schemaRefs>
     <ds:schemaRef ds:uri="http://schemas.openxmlformats.org/officeDocument/2006/bibliography"/>
   </ds:schemaRefs>

</xml_diff>

<commit_message>
REPORTGEN-914: update chinese library templates
</commit_message>
<xml_diff>
--- a/CastReporting.Reporting.Core/Templates/zh-CN/Portfolio/Portfolio component library/2- Porftolio-Word-components-library.docx
+++ b/CastReporting.Reporting.Core/Templates/zh-CN/Portfolio/Portfolio component library/2- Porftolio-Word-components-library.docx
@@ -1955,19 +1955,7 @@
         <w:rPr>
           <w:rFonts w:ascii="Corbel" w:eastAsia="Corbel" w:hAnsi="Corbel" w:cs="Corbel"/>
         </w:rPr>
-        <w:t>PARAMS=SZ a SZ b, (SZ pour sizing measure</w:t>
-      </w:r>
-      <w:r>
-        <w:rPr>
-          <w:rFonts w:ascii="Corbel" w:eastAsia="Corbel" w:hAnsi="Corbel" w:cs="Corbel"/>
-        </w:rPr>
-        <w:t xml:space="preserve"> or category</w:t>
-      </w:r>
-      <w:r>
-        <w:rPr>
-          <w:rFonts w:ascii="Corbel" w:eastAsia="Corbel" w:hAnsi="Corbel" w:cs="Corbel"/>
-        </w:rPr>
-        <w:t>, QR pour quality rule, BF for background fact)</w:t>
+        <w:t>PARAMS=SZ a SZ b, (SZ pour sizing measure, QR pour quality rule, BF for background fact)</w:t>
       </w:r>
     </w:p>
     <w:p>
@@ -2329,21 +2317,11 @@
     <w:p>
       <w:pPr>
         <w:pStyle w:val="functionnalTab"/>
-      </w:pPr>
-    </w:p>
-    <w:p>
-      <w:pPr>
-        <w:pStyle w:val="functionnalTab"/>
+        <w:ind w:left="0"/>
         <w:rPr>
           <w:lang w:val="en-US"/>
         </w:rPr>
       </w:pPr>
-      <w:r>
-        <w:rPr>
-          <w:lang w:val="en-US"/>
-        </w:rPr>
-        <w:t>You can put a category id instead of a sizing measure, for example 65104 for  very large size artifact.</w:t>
-      </w:r>
     </w:p>
     <w:p>
       <w:pPr>

</xml_diff>